<commit_message>
product sales analysis leetcode
</commit_message>
<xml_diff>
--- a/leetcode/leecode_problems.docx
+++ b/leetcode/leecode_problems.docx
@@ -10,74 +10,37 @@
           <w:szCs w:val="24"/>
         </w:rPr>
       </w:pPr>
-      <w:r>
+      <w:hyperlink r:id="rId4" w:history="1">
+        <w:r>
+          <w:rPr>
+            <w:rStyle w:val="Hyperlink"/>
+            <w:rFonts w:ascii="Aptos" w:hAnsi="Aptos"/>
+            <w:sz w:val="24"/>
+            <w:szCs w:val="24"/>
+          </w:rPr>
+          <w:t>Replace Employee ID With The Unique Identifier</w:t>
+        </w:r>
+      </w:hyperlink>
+    </w:p>
+    <w:p>
+      <w:pPr>
         <w:rPr>
           <w:rFonts w:ascii="Aptos" w:hAnsi="Aptos"/>
           <w:sz w:val="24"/>
           <w:szCs w:val="24"/>
         </w:rPr>
-        <w:fldChar w:fldCharType="begin"/>
-      </w:r>
-      <w:r>
-        <w:rPr>
-          <w:rFonts w:ascii="Aptos" w:hAnsi="Aptos"/>
-          <w:sz w:val="24"/>
-          <w:szCs w:val="24"/>
-        </w:rPr>
-        <w:instrText>HYPERLINK "https://leetcode.com/problems/replace-employee-id-with-the-unique-identifier/description/?envType=study-plan-v2&amp;envId=top-sql-50"</w:instrText>
-      </w:r>
-      <w:r>
-        <w:rPr>
-          <w:rFonts w:ascii="Aptos" w:hAnsi="Aptos"/>
-          <w:sz w:val="24"/>
-          <w:szCs w:val="24"/>
-        </w:rPr>
-      </w:r>
-      <w:r>
-        <w:rPr>
-          <w:rFonts w:ascii="Aptos" w:hAnsi="Aptos"/>
-          <w:sz w:val="24"/>
-          <w:szCs w:val="24"/>
-        </w:rPr>
-        <w:fldChar w:fldCharType="separate"/>
-      </w:r>
-      <w:r>
-        <w:rPr>
-          <w:rStyle w:val="Hyperlink"/>
-          <w:rFonts w:ascii="Aptos" w:hAnsi="Aptos"/>
-          <w:sz w:val="24"/>
-          <w:szCs w:val="24"/>
-        </w:rPr>
-        <w:t xml:space="preserve">Replace Employee ID With </w:t>
-      </w:r>
-      <w:proofErr w:type="gramStart"/>
-      <w:r>
-        <w:rPr>
-          <w:rStyle w:val="Hyperlink"/>
-          <w:rFonts w:ascii="Aptos" w:hAnsi="Aptos"/>
-          <w:sz w:val="24"/>
-          <w:szCs w:val="24"/>
-        </w:rPr>
-        <w:t>The</w:t>
-      </w:r>
-      <w:proofErr w:type="gramEnd"/>
-      <w:r>
-        <w:rPr>
-          <w:rStyle w:val="Hyperlink"/>
-          <w:rFonts w:ascii="Aptos" w:hAnsi="Aptos"/>
-          <w:sz w:val="24"/>
-          <w:szCs w:val="24"/>
-        </w:rPr>
-        <w:t xml:space="preserve"> Unique Identifier</w:t>
-      </w:r>
-      <w:r>
-        <w:rPr>
-          <w:rFonts w:ascii="Aptos" w:hAnsi="Aptos"/>
-          <w:sz w:val="24"/>
-          <w:szCs w:val="24"/>
-        </w:rPr>
-        <w:fldChar w:fldCharType="end"/>
-      </w:r>
+      </w:pPr>
+      <w:hyperlink r:id="rId5" w:history="1">
+        <w:r>
+          <w:rPr>
+            <w:rStyle w:val="Hyperlink"/>
+            <w:rFonts w:ascii="Aptos" w:hAnsi="Aptos"/>
+            <w:sz w:val="24"/>
+            <w:szCs w:val="24"/>
+          </w:rPr>
+          <w:t>Product Sales Analysis I</w:t>
+        </w:r>
+      </w:hyperlink>
     </w:p>
     <w:sectPr>
       <w:pgSz w:w="11906" w:h="16838"/>

</xml_diff>

<commit_message>
invlaid tweets problem leetcode
Signed-off-by: developersview <pcslg1998@gmail.com>
</commit_message>
<xml_diff>
--- a/leetcode/leecode_problems.docx
+++ b/leetcode/leecode_problems.docx
@@ -25,6 +25,7 @@
     <w:p>
       <w:pPr>
         <w:rPr>
+          <w:rStyle w:val="Hyperlink"/>
           <w:rFonts w:ascii="Aptos" w:hAnsi="Aptos"/>
           <w:sz w:val="24"/>
           <w:szCs w:val="24"/>
@@ -39,6 +40,26 @@
             <w:szCs w:val="24"/>
           </w:rPr>
           <w:t>Product Sales Analysis I</w:t>
+        </w:r>
+      </w:hyperlink>
+    </w:p>
+    <w:p>
+      <w:pPr>
+        <w:rPr>
+          <w:rFonts w:ascii="Aptos" w:hAnsi="Aptos"/>
+          <w:sz w:val="24"/>
+          <w:szCs w:val="24"/>
+        </w:rPr>
+      </w:pPr>
+      <w:hyperlink r:id="rId6" w:history="1">
+        <w:r>
+          <w:rPr>
+            <w:rStyle w:val="Hyperlink"/>
+            <w:rFonts w:ascii="Aptos" w:hAnsi="Aptos"/>
+            <w:sz w:val="24"/>
+            <w:szCs w:val="24"/>
+          </w:rPr>
+          <w:t>Invalid Tweets</w:t>
         </w:r>
       </w:hyperlink>
     </w:p>

</xml_diff>

<commit_message>
customer with no transaction problem leetcode
Signed-off-by: developersview <pcslg1998@gmail.com>
</commit_message>
<xml_diff>
--- a/leetcode/leecode_problems.docx
+++ b/leetcode/leecode_problems.docx
@@ -46,6 +46,7 @@
     <w:p>
       <w:pPr>
         <w:rPr>
+          <w:rStyle w:val="Hyperlink"/>
           <w:rFonts w:ascii="Aptos" w:hAnsi="Aptos"/>
           <w:sz w:val="24"/>
           <w:szCs w:val="24"/>
@@ -60,6 +61,26 @@
             <w:szCs w:val="24"/>
           </w:rPr>
           <w:t>Invalid Tweets</w:t>
+        </w:r>
+      </w:hyperlink>
+    </w:p>
+    <w:p>
+      <w:pPr>
+        <w:rPr>
+          <w:rFonts w:ascii="Aptos" w:hAnsi="Aptos"/>
+          <w:sz w:val="24"/>
+          <w:szCs w:val="24"/>
+        </w:rPr>
+      </w:pPr>
+      <w:hyperlink r:id="rId7" w:history="1">
+        <w:r>
+          <w:rPr>
+            <w:rStyle w:val="Hyperlink"/>
+            <w:rFonts w:ascii="Aptos" w:hAnsi="Aptos"/>
+            <w:sz w:val="24"/>
+            <w:szCs w:val="24"/>
+          </w:rPr>
+          <w:t>Customer Who Visited but Did Not Make Any Transactions</w:t>
         </w:r>
       </w:hyperlink>
     </w:p>

</xml_diff>

<commit_message>
Rising Temperature leetcode problem
Signed-off-by: developersview <pcslg1998@gmail.com>
</commit_message>
<xml_diff>
--- a/leetcode/leecode_problems.docx
+++ b/leetcode/leecode_problems.docx
@@ -67,6 +67,7 @@
     <w:p>
       <w:pPr>
         <w:rPr>
+          <w:rStyle w:val="Hyperlink"/>
           <w:rFonts w:ascii="Aptos" w:hAnsi="Aptos"/>
           <w:sz w:val="24"/>
           <w:szCs w:val="24"/>
@@ -81,6 +82,26 @@
             <w:szCs w:val="24"/>
           </w:rPr>
           <w:t>Customer Who Visited but Did Not Make Any Transactions</w:t>
+        </w:r>
+      </w:hyperlink>
+    </w:p>
+    <w:p>
+      <w:pPr>
+        <w:rPr>
+          <w:rFonts w:ascii="Aptos" w:hAnsi="Aptos"/>
+          <w:sz w:val="24"/>
+          <w:szCs w:val="24"/>
+        </w:rPr>
+      </w:pPr>
+      <w:hyperlink r:id="rId8" w:history="1">
+        <w:r>
+          <w:rPr>
+            <w:rStyle w:val="Hyperlink"/>
+            <w:rFonts w:ascii="Aptos" w:hAnsi="Aptos"/>
+            <w:sz w:val="24"/>
+            <w:szCs w:val="24"/>
+          </w:rPr>
+          <w:t>Rising Temperature</w:t>
         </w:r>
       </w:hyperlink>
     </w:p>

</xml_diff>

<commit_message>
average selling price leetcode
</commit_message>
<xml_diff>
--- a/leetcode/leecode_problems.docx
+++ b/leetcode/leecode_problems.docx
@@ -109,6 +109,7 @@
     <w:p>
       <w:pPr>
         <w:rPr>
+          <w:rStyle w:val="Hyperlink"/>
           <w:rFonts w:ascii="Aptos" w:hAnsi="Aptos"/>
           <w:sz w:val="24"/>
           <w:szCs w:val="24"/>
@@ -123,6 +124,26 @@
             <w:szCs w:val="24"/>
           </w:rPr>
           <w:t>Not Boring Movies</w:t>
+        </w:r>
+      </w:hyperlink>
+    </w:p>
+    <w:p>
+      <w:pPr>
+        <w:rPr>
+          <w:rFonts w:ascii="Aptos" w:hAnsi="Aptos"/>
+          <w:sz w:val="24"/>
+          <w:szCs w:val="24"/>
+        </w:rPr>
+      </w:pPr>
+      <w:hyperlink r:id="rId10" w:history="1">
+        <w:r>
+          <w:rPr>
+            <w:rStyle w:val="Hyperlink"/>
+            <w:rFonts w:ascii="Aptos" w:hAnsi="Aptos"/>
+            <w:sz w:val="24"/>
+            <w:szCs w:val="24"/>
+          </w:rPr>
+          <w:t>Average Selling Price</w:t>
         </w:r>
       </w:hyperlink>
     </w:p>

</xml_diff>

<commit_message>
Number of unique subjects taught by each teacher
</commit_message>
<xml_diff>
--- a/leetcode/leecode_problems.docx
+++ b/leetcode/leecode_problems.docx
@@ -130,6 +130,7 @@
     <w:p>
       <w:pPr>
         <w:rPr>
+          <w:rStyle w:val="Hyperlink"/>
           <w:rFonts w:ascii="Aptos" w:hAnsi="Aptos"/>
           <w:sz w:val="24"/>
           <w:szCs w:val="24"/>
@@ -144,6 +145,26 @@
             <w:szCs w:val="24"/>
           </w:rPr>
           <w:t>Average Selling Price</w:t>
+        </w:r>
+      </w:hyperlink>
+    </w:p>
+    <w:p>
+      <w:pPr>
+        <w:rPr>
+          <w:rFonts w:ascii="Aptos" w:hAnsi="Aptos"/>
+          <w:sz w:val="24"/>
+          <w:szCs w:val="24"/>
+        </w:rPr>
+      </w:pPr>
+      <w:hyperlink r:id="rId11" w:history="1">
+        <w:r>
+          <w:rPr>
+            <w:rStyle w:val="Hyperlink"/>
+            <w:rFonts w:ascii="Aptos" w:hAnsi="Aptos"/>
+            <w:sz w:val="24"/>
+            <w:szCs w:val="24"/>
+          </w:rPr>
+          <w:t>Number of unique subjects taught by each teacher</w:t>
         </w:r>
       </w:hyperlink>
     </w:p>

</xml_diff>